<commit_message>
req questions and docs
</commit_message>
<xml_diff>
--- a/docs/CameronDocs/week1/Individual Weekly Reflection Template.docx
+++ b/docs/CameronDocs/week1/Individual Weekly Reflection Template.docx
@@ -389,41 +389,44 @@
               <w:rPr>
                 <w:lang w:val="en-US"/>
               </w:rPr>
-              <w:t xml:space="preserve">Establish a nice working environment </w:t>
-            </w:r>
-          </w:p>
-          <w:p>
-            <w:pPr>
-              <w:pStyle w:val="Normal"/>
-              <w:widowControl/>
-              <w:suppressAutoHyphens w:val="true"/>
-              <w:spacing w:lineRule="auto" w:line="240" w:before="0" w:after="0"/>
-              <w:jc w:val="left"/>
-              <w:rPr>
-                <w:lang w:val="en-US"/>
-              </w:rPr>
-            </w:pPr>
-            <w:r>
-              <w:rPr>
-                <w:lang w:val="en-US"/>
-              </w:rPr>
-            </w:r>
-          </w:p>
-          <w:p>
-            <w:pPr>
-              <w:pStyle w:val="Normal"/>
-              <w:widowControl/>
-              <w:suppressAutoHyphens w:val="true"/>
-              <w:spacing w:lineRule="auto" w:line="240" w:before="0" w:after="0"/>
-              <w:jc w:val="left"/>
-              <w:rPr>
-                <w:lang w:val="en-US"/>
-              </w:rPr>
-            </w:pPr>
-            <w:r>
-              <w:rPr>
-                <w:lang w:val="en-US"/>
-              </w:rPr>
+              <w:t>Establish a nice working environment</w:t>
+            </w:r>
+          </w:p>
+          <w:p>
+            <w:pPr>
+              <w:pStyle w:val="Normal"/>
+              <w:widowControl/>
+              <w:suppressAutoHyphens w:val="true"/>
+              <w:spacing w:lineRule="auto" w:line="240" w:before="0" w:after="0"/>
+              <w:jc w:val="left"/>
+              <w:rPr>
+                <w:lang w:val="en-US"/>
+              </w:rPr>
+            </w:pPr>
+            <w:r>
+              <w:rPr>
+                <w:lang w:val="en-US"/>
+              </w:rPr>
+            </w:r>
+          </w:p>
+          <w:p>
+            <w:pPr>
+              <w:pStyle w:val="Normal"/>
+              <w:widowControl/>
+              <w:suppressAutoHyphens w:val="true"/>
+              <w:spacing w:lineRule="auto" w:line="240" w:before="0" w:after="0"/>
+              <w:jc w:val="left"/>
+              <w:rPr>
+                <w:lang w:val="en-US"/>
+              </w:rPr>
+            </w:pPr>
+            <w:r>
+              <w:rPr/>
+              <w:t xml:space="preserve">To start </w:t>
+            </w:r>
+            <w:r>
+              <w:rPr/>
+              <w:t>getting development documentation in order and to establish some requirement questions for the client</w:t>
             </w:r>
           </w:p>
           <w:p>
@@ -546,6 +549,223 @@
                 <w:i/>
                 <w:lang w:val="en-US"/>
               </w:rPr>
+            </w:r>
+          </w:p>
+          <w:p>
+            <w:pPr>
+              <w:pStyle w:val="Normal"/>
+              <w:widowControl/>
+              <w:suppressAutoHyphens w:val="true"/>
+              <w:spacing w:lineRule="auto" w:line="240" w:before="0" w:after="0"/>
+              <w:jc w:val="left"/>
+              <w:rPr>
+                <w:i/>
+                <w:i/>
+                <w:lang w:val="en-US"/>
+              </w:rPr>
+            </w:pPr>
+            <w:r>
+              <w:rPr>
+                <w:i/>
+                <w:lang w:val="en-US"/>
+              </w:rPr>
+              <w:t>I have got wire frames sorted solo as well as submitted a lot of user requirement questions</w:t>
+            </w:r>
+          </w:p>
+          <w:p>
+            <w:pPr>
+              <w:pStyle w:val="Normal"/>
+              <w:widowControl/>
+              <w:suppressAutoHyphens w:val="true"/>
+              <w:spacing w:lineRule="auto" w:line="240" w:before="0" w:after="0"/>
+              <w:jc w:val="left"/>
+              <w:rPr>
+                <w:i/>
+                <w:i/>
+                <w:lang w:val="en-US"/>
+              </w:rPr>
+            </w:pPr>
+            <w:r>
+              <w:rPr>
+                <w:i/>
+                <w:lang w:val="en-US"/>
+              </w:rPr>
+              <w:t>:</w:t>
+            </w:r>
+          </w:p>
+          <w:p>
+            <w:pPr>
+              <w:pStyle w:val="BodyText"/>
+              <w:numPr>
+                <w:ilvl w:val="0"/>
+                <w:numId w:val="2"/>
+              </w:numPr>
+              <w:tabs>
+                <w:tab w:val="clear" w:pos="720"/>
+                <w:tab w:val="left" w:pos="0" w:leader="none"/>
+              </w:tabs>
+              <w:spacing w:before="0" w:after="0"/>
+              <w:ind w:hanging="283" w:left="709"/>
+              <w:rPr/>
+            </w:pPr>
+            <w:r>
+              <w:rPr/>
+              <w:t>any specifics on data security that needs to be abided by</w:t>
+            </w:r>
+          </w:p>
+          <w:p>
+            <w:pPr>
+              <w:pStyle w:val="BodyText"/>
+              <w:numPr>
+                <w:ilvl w:val="0"/>
+                <w:numId w:val="2"/>
+              </w:numPr>
+              <w:tabs>
+                <w:tab w:val="clear" w:pos="720"/>
+                <w:tab w:val="left" w:pos="0" w:leader="none"/>
+              </w:tabs>
+              <w:spacing w:before="0" w:after="0"/>
+              <w:ind w:hanging="283" w:left="709"/>
+              <w:rPr/>
+            </w:pPr>
+            <w:r>
+              <w:rPr/>
+              <w:t>any specific platforms that need to be started</w:t>
+            </w:r>
+          </w:p>
+          <w:p>
+            <w:pPr>
+              <w:pStyle w:val="BodyText"/>
+              <w:numPr>
+                <w:ilvl w:val="0"/>
+                <w:numId w:val="2"/>
+              </w:numPr>
+              <w:tabs>
+                <w:tab w:val="clear" w:pos="720"/>
+                <w:tab w:val="left" w:pos="0" w:leader="none"/>
+              </w:tabs>
+              <w:spacing w:before="0" w:after="0"/>
+              <w:ind w:hanging="283" w:left="709"/>
+              <w:rPr/>
+            </w:pPr>
+            <w:r>
+              <w:rPr/>
+              <w:t>any design or UI/UX preferences</w:t>
+            </w:r>
+          </w:p>
+          <w:p>
+            <w:pPr>
+              <w:pStyle w:val="BodyText"/>
+              <w:numPr>
+                <w:ilvl w:val="0"/>
+                <w:numId w:val="2"/>
+              </w:numPr>
+              <w:tabs>
+                <w:tab w:val="clear" w:pos="720"/>
+                <w:tab w:val="left" w:pos="0" w:leader="none"/>
+              </w:tabs>
+              <w:ind w:hanging="283" w:left="709"/>
+              <w:rPr/>
+            </w:pPr>
+            <w:r>
+              <w:rPr/>
+              <w:t>key functionalities you want in the software</w:t>
+            </w:r>
+          </w:p>
+          <w:p>
+            <w:pPr>
+              <w:pStyle w:val="BodyText"/>
+              <w:widowControl/>
+              <w:numPr>
+                <w:ilvl w:val="0"/>
+                <w:numId w:val="2"/>
+              </w:numPr>
+              <w:tabs>
+                <w:tab w:val="clear" w:pos="720"/>
+                <w:tab w:val="left" w:pos="0" w:leader="none"/>
+              </w:tabs>
+              <w:suppressAutoHyphens w:val="true"/>
+              <w:spacing w:lineRule="auto" w:line="240" w:before="0" w:after="0"/>
+              <w:ind w:hanging="283" w:left="709"/>
+              <w:jc w:val="left"/>
+              <w:rPr>
+                <w:i/>
+                <w:i/>
+                <w:lang w:val="en-US"/>
+              </w:rPr>
+            </w:pPr>
+            <w:r>
+              <w:rPr>
+                <w:i/>
+                <w:lang w:val="en-US"/>
+              </w:rPr>
+              <w:t>as much contact info as you can give / your preferred method of communication during the project</w:t>
+            </w:r>
+          </w:p>
+          <w:p>
+            <w:pPr>
+              <w:pStyle w:val="BodyText"/>
+              <w:widowControl/>
+              <w:suppressAutoHyphens w:val="true"/>
+              <w:spacing w:lineRule="auto" w:line="240" w:before="0" w:after="0"/>
+              <w:jc w:val="left"/>
+              <w:rPr>
+                <w:i/>
+                <w:i/>
+                <w:lang w:val="en-US"/>
+              </w:rPr>
+            </w:pPr>
+            <w:r>
+              <w:rPr>
+                <w:i/>
+                <w:lang w:val="en-US"/>
+              </w:rPr>
+              <w:t>I kept consistent communication with everyone through the agreed apon platform as well as contributed a lot to docs on the github</w:t>
+            </w:r>
+          </w:p>
+          <w:p>
+            <w:pPr>
+              <w:pStyle w:val="BodyText"/>
+              <w:widowControl/>
+              <w:suppressAutoHyphens w:val="true"/>
+              <w:spacing w:lineRule="auto" w:line="240" w:before="0" w:after="0"/>
+              <w:jc w:val="left"/>
+              <w:rPr>
+                <w:i/>
+                <w:i/>
+                <w:lang w:val="en-US"/>
+              </w:rPr>
+            </w:pPr>
+            <w:hyperlink r:id="rId3">
+              <w:r>
+                <w:rPr>
+                  <w:rStyle w:val="Hyperlink"/>
+                  <w:i/>
+                  <w:lang w:val="en-US"/>
+                </w:rPr>
+                <w:t>https://github.com/CamH04/Enterprise-Project-Group-9</w:t>
+              </w:r>
+            </w:hyperlink>
+          </w:p>
+          <w:p>
+            <w:pPr>
+              <w:pStyle w:val="BodyText"/>
+              <w:widowControl/>
+              <w:suppressAutoHyphens w:val="true"/>
+              <w:spacing w:lineRule="auto" w:line="240" w:before="0" w:after="0"/>
+              <w:jc w:val="left"/>
+              <w:rPr>
+                <w:i/>
+                <w:i/>
+                <w:lang w:val="en-US"/>
+              </w:rPr>
+            </w:pPr>
+            <w:r>
+              <w:rPr>
+                <w:i/>
+                <w:lang w:val="en-US"/>
+              </w:rPr>
+              <w:t xml:space="preserve"> </w:t>
             </w:r>
           </w:p>
           <w:p>
@@ -731,7 +951,13 @@
               <w:rPr>
                 <w:lang w:val="en-US"/>
               </w:rPr>
-              <w:t>To start a prototype and to start planning our advertisement website</w:t>
+              <w:t>T</w:t>
+            </w:r>
+            <w:r>
+              <w:rPr>
+                <w:lang w:val="en-US"/>
+              </w:rPr>
+              <w:t>o start on establishing a portable template for the website using the NHS github provided dev tools</w:t>
             </w:r>
           </w:p>
           <w:p>
@@ -882,9 +1108,9 @@
       </w:r>
     </w:p>
     <w:sectPr>
-      <w:headerReference w:type="even" r:id="rId2"/>
-      <w:headerReference w:type="default" r:id="rId3"/>
-      <w:headerReference w:type="first" r:id="rId4"/>
+      <w:headerReference w:type="even" r:id="rId4"/>
+      <w:headerReference w:type="default" r:id="rId5"/>
+      <w:headerReference w:type="first" r:id="rId6"/>
       <w:type w:val="nextPage"/>
       <w:pgSz w:w="11906" w:h="16838"/>
       <w:pgMar w:left="1440" w:right="1440" w:gutter="0" w:header="708" w:top="1440" w:footer="0" w:bottom="1440"/>
@@ -1145,6 +1371,143 @@
   <w:abstractNum w:abstractNumId="2">
     <w:lvl w:ilvl="0">
       <w:start w:val="1"/>
+      <w:numFmt w:val="bullet"/>
+      <w:lvlText w:val=""/>
+      <w:lvlJc w:val="left"/>
+      <w:pPr>
+        <w:tabs>
+          <w:tab w:val="num" w:pos="709"/>
+        </w:tabs>
+        <w:ind w:left="709" w:hanging="283"/>
+      </w:pPr>
+      <w:rPr>
+        <w:rFonts w:ascii="Symbol" w:hAnsi="Symbol" w:cs="Symbol" w:hint="default"/>
+      </w:rPr>
+    </w:lvl>
+    <w:lvl w:ilvl="1">
+      <w:start w:val="1"/>
+      <w:numFmt w:val="bullet"/>
+      <w:lvlText w:val=""/>
+      <w:lvlJc w:val="left"/>
+      <w:pPr>
+        <w:tabs>
+          <w:tab w:val="num" w:pos="1418"/>
+        </w:tabs>
+        <w:ind w:left="1418" w:hanging="283"/>
+      </w:pPr>
+      <w:rPr>
+        <w:rFonts w:ascii="Symbol" w:hAnsi="Symbol" w:cs="Symbol" w:hint="default"/>
+      </w:rPr>
+    </w:lvl>
+    <w:lvl w:ilvl="2">
+      <w:start w:val="1"/>
+      <w:numFmt w:val="bullet"/>
+      <w:lvlText w:val=""/>
+      <w:lvlJc w:val="left"/>
+      <w:pPr>
+        <w:tabs>
+          <w:tab w:val="num" w:pos="2127"/>
+        </w:tabs>
+        <w:ind w:left="2127" w:hanging="283"/>
+      </w:pPr>
+      <w:rPr>
+        <w:rFonts w:ascii="Symbol" w:hAnsi="Symbol" w:cs="Symbol" w:hint="default"/>
+      </w:rPr>
+    </w:lvl>
+    <w:lvl w:ilvl="3">
+      <w:start w:val="1"/>
+      <w:numFmt w:val="bullet"/>
+      <w:lvlText w:val=""/>
+      <w:lvlJc w:val="left"/>
+      <w:pPr>
+        <w:tabs>
+          <w:tab w:val="num" w:pos="2836"/>
+        </w:tabs>
+        <w:ind w:left="2836" w:hanging="283"/>
+      </w:pPr>
+      <w:rPr>
+        <w:rFonts w:ascii="Symbol" w:hAnsi="Symbol" w:cs="Symbol" w:hint="default"/>
+      </w:rPr>
+    </w:lvl>
+    <w:lvl w:ilvl="4">
+      <w:start w:val="1"/>
+      <w:numFmt w:val="bullet"/>
+      <w:lvlText w:val=""/>
+      <w:lvlJc w:val="left"/>
+      <w:pPr>
+        <w:tabs>
+          <w:tab w:val="num" w:pos="3545"/>
+        </w:tabs>
+        <w:ind w:left="3545" w:hanging="283"/>
+      </w:pPr>
+      <w:rPr>
+        <w:rFonts w:ascii="Symbol" w:hAnsi="Symbol" w:cs="Symbol" w:hint="default"/>
+      </w:rPr>
+    </w:lvl>
+    <w:lvl w:ilvl="5">
+      <w:start w:val="1"/>
+      <w:numFmt w:val="bullet"/>
+      <w:lvlText w:val=""/>
+      <w:lvlJc w:val="left"/>
+      <w:pPr>
+        <w:tabs>
+          <w:tab w:val="num" w:pos="4254"/>
+        </w:tabs>
+        <w:ind w:left="4254" w:hanging="283"/>
+      </w:pPr>
+      <w:rPr>
+        <w:rFonts w:ascii="Symbol" w:hAnsi="Symbol" w:cs="Symbol" w:hint="default"/>
+      </w:rPr>
+    </w:lvl>
+    <w:lvl w:ilvl="6">
+      <w:start w:val="1"/>
+      <w:numFmt w:val="bullet"/>
+      <w:lvlText w:val=""/>
+      <w:lvlJc w:val="left"/>
+      <w:pPr>
+        <w:tabs>
+          <w:tab w:val="num" w:pos="4963"/>
+        </w:tabs>
+        <w:ind w:left="4963" w:hanging="283"/>
+      </w:pPr>
+      <w:rPr>
+        <w:rFonts w:ascii="Symbol" w:hAnsi="Symbol" w:cs="Symbol" w:hint="default"/>
+      </w:rPr>
+    </w:lvl>
+    <w:lvl w:ilvl="7">
+      <w:start w:val="1"/>
+      <w:numFmt w:val="bullet"/>
+      <w:lvlText w:val=""/>
+      <w:lvlJc w:val="left"/>
+      <w:pPr>
+        <w:tabs>
+          <w:tab w:val="num" w:pos="5672"/>
+        </w:tabs>
+        <w:ind w:left="5672" w:hanging="283"/>
+      </w:pPr>
+      <w:rPr>
+        <w:rFonts w:ascii="Symbol" w:hAnsi="Symbol" w:cs="Symbol" w:hint="default"/>
+      </w:rPr>
+    </w:lvl>
+    <w:lvl w:ilvl="8">
+      <w:start w:val="1"/>
+      <w:numFmt w:val="bullet"/>
+      <w:lvlText w:val=""/>
+      <w:lvlJc w:val="left"/>
+      <w:pPr>
+        <w:tabs>
+          <w:tab w:val="num" w:pos="6381"/>
+        </w:tabs>
+        <w:ind w:left="6381" w:hanging="283"/>
+      </w:pPr>
+      <w:rPr>
+        <w:rFonts w:ascii="Symbol" w:hAnsi="Symbol" w:cs="Symbol" w:hint="default"/>
+      </w:rPr>
+    </w:lvl>
+  </w:abstractNum>
+  <w:abstractNum w:abstractNumId="3">
+    <w:lvl w:ilvl="0">
+      <w:start w:val="1"/>
       <w:numFmt w:val="none"/>
       <w:suff w:val="nothing"/>
       <w:lvlText w:val=""/>
@@ -1266,6 +1629,9 @@
   </w:num>
   <w:num w:numId="2">
     <w:abstractNumId w:val="2"/>
+  </w:num>
+  <w:num w:numId="3">
+    <w:abstractNumId w:val="3"/>
   </w:num>
 </w:numbering>
 </file>
@@ -1745,6 +2111,20 @@
       <w:szCs w:val="32"/>
     </w:rPr>
   </w:style>
+  <w:style w:type="character" w:styleId="Bullets">
+    <w:name w:val="Bullets"/>
+    <w:qFormat/>
+    <w:rPr>
+      <w:rFonts w:ascii="OpenSymbol" w:hAnsi="OpenSymbol" w:eastAsia="OpenSymbol" w:cs="OpenSymbol"/>
+    </w:rPr>
+  </w:style>
+  <w:style w:type="character" w:styleId="Hyperlink">
+    <w:name w:val="Hyperlink"/>
+    <w:rPr>
+      <w:color w:val="000080"/>
+      <w:u w:val="single"/>
+    </w:rPr>
+  </w:style>
   <w:style w:type="paragraph" w:styleId="Heading">
     <w:name w:val="Heading"/>
     <w:basedOn w:val="Normal"/>

</xml_diff>